<commit_message>
Detalles finales del Entregable Eliminado ~$PlastiSer 20131.pptx
</commit_message>
<xml_diff>
--- a/Documentos/Entregable  Plastisoft.docx
+++ b/Documentos/Entregable  Plastisoft.docx
@@ -159,7 +159,7 @@
         <w:br/>
       </w:r>
       <w:r>
-        <w:t>Viernes 28 de Marzo</w:t>
+        <w:t>Viernes 6 de junio de 2014</w:t>
       </w:r>
     </w:p>
     <w:p>
@@ -3730,27 +3730,14 @@
       <w:r>
         <w:t xml:space="preserve">Ilustración </w:t>
       </w:r>
-      <w:r>
-        <w:fldChar w:fldCharType="begin"/>
-      </w:r>
-      <w:r>
-        <w:instrText xml:space="preserve"> SEQ Ilustración \* ARABIC </w:instrText>
-      </w:r>
-      <w:r>
-        <w:fldChar w:fldCharType="separate"/>
-      </w:r>
-      <w:r>
-        <w:rPr>
-          <w:noProof/>
-        </w:rPr>
-        <w:t>1</w:t>
-      </w:r>
-      <w:r>
-        <w:rPr>
-          <w:noProof/>
-        </w:rPr>
-        <w:fldChar w:fldCharType="end"/>
-      </w:r>
+      <w:fldSimple w:instr=" SEQ Ilustración \* ARABIC ">
+        <w:r>
+          <w:rPr>
+            <w:noProof/>
+          </w:rPr>
+          <w:t>1</w:t>
+        </w:r>
+      </w:fldSimple>
       <w:r>
         <w:t xml:space="preserve"> Cronograma Actividades</w:t>
       </w:r>
@@ -35221,7 +35208,6 @@
           <w:szCs w:val="28"/>
         </w:rPr>
       </w:pPr>
-      <w:bookmarkStart w:id="42" w:name="_GoBack"/>
       <w:r>
         <w:rPr>
           <w:noProof/>
@@ -35275,7 +35261,6 @@
           </wp:inline>
         </w:drawing>
       </w:r>
-      <w:bookmarkEnd w:id="42"/>
       <w:r>
         <w:br w:type="page"/>
       </w:r>
@@ -35800,6 +35785,7 @@
     </w:p>
     <w:p/>
     <w:p>
+      <w:bookmarkStart w:id="42" w:name="_GoBack"/>
       <w:r>
         <w:rPr>
           <w:noProof/>
@@ -35853,6 +35839,7 @@
           </wp:inline>
         </w:drawing>
       </w:r>
+      <w:bookmarkEnd w:id="42"/>
     </w:p>
     <w:p>
       <w:pPr>
@@ -35918,7 +35905,7 @@
           <v:rect id="_x0000_i1025" style="width:34.5pt;height:48.75pt" o:ole="" o:preferrelative="t" stroked="f">
             <v:imagedata r:id="rId27" o:title=""/>
           </v:rect>
-          <o:OLEObject Type="Embed" ProgID="StaticMetafile" ShapeID="_x0000_i1025" DrawAspect="Content" ObjectID="_1458152585" r:id="rId28"/>
+          <o:OLEObject Type="Embed" ProgID="StaticMetafile" ShapeID="_x0000_i1025" DrawAspect="Content" ObjectID="_1463601005" r:id="rId28"/>
         </w:object>
       </w:r>
     </w:p>
@@ -41544,27 +41531,14 @@
       <w:r>
         <w:t xml:space="preserve">Tabla </w:t>
       </w:r>
-      <w:r>
-        <w:fldChar w:fldCharType="begin"/>
-      </w:r>
-      <w:r>
-        <w:instrText xml:space="preserve"> SEQ Tabla \* ARABIC </w:instrText>
-      </w:r>
-      <w:r>
-        <w:fldChar w:fldCharType="separate"/>
-      </w:r>
-      <w:r>
-        <w:rPr>
-          <w:noProof/>
-        </w:rPr>
-        <w:t>8</w:t>
-      </w:r>
-      <w:r>
-        <w:rPr>
-          <w:noProof/>
-        </w:rPr>
-        <w:fldChar w:fldCharType="end"/>
-      </w:r>
+      <w:fldSimple w:instr=" SEQ Tabla \* ARABIC ">
+        <w:r>
+          <w:rPr>
+            <w:noProof/>
+          </w:rPr>
+          <w:t>8</w:t>
+        </w:r>
+      </w:fldSimple>
       <w:r>
         <w:t xml:space="preserve"> Esquema de Actividades</w:t>
       </w:r>
@@ -45015,7 +44989,7 @@
       <w:rPr>
         <w:noProof/>
       </w:rPr>
-      <w:t>45</w:t>
+      <w:t>12</w:t>
     </w:r>
     <w:r>
       <w:rPr>
@@ -47709,7 +47683,7 @@
 </file>
 
 <file path=customXml/itemProps1.xml><?xml version="1.0" encoding="utf-8"?>
-<ds:datastoreItem xmlns:ds="http://schemas.openxmlformats.org/officeDocument/2006/customXml" ds:itemID="{23C93928-2108-4D97-BF78-4FBAD1AE95EA}">
+<ds:datastoreItem xmlns:ds="http://schemas.openxmlformats.org/officeDocument/2006/customXml" ds:itemID="{4EEEB5AF-46CA-4D27-93D4-8AF196CACDAF}">
   <ds:schemaRefs>
     <ds:schemaRef ds:uri="http://schemas.openxmlformats.org/officeDocument/2006/bibliography"/>
   </ds:schemaRefs>

</xml_diff>